<commit_message>
Update report for lab 4 part 2 (use general top million passwords dictionary instead of only Russian passwords)
</commit_message>
<xml_diff>
--- a/src/main/java/com/paulok777/lab4/Звіт 4 лаборатна 2 частина.docx
+++ b/src/main/java/com/paulok777/lab4/Звіт 4 лаборатна 2 частина.docx
@@ -375,17 +375,62 @@
           <w:sz w:val="28"/>
           <w:szCs w:val="28"/>
         </w:rPr>
-        <w:t xml:space="preserve">Также я загрузил словарь с паролями (для </w:t>
-      </w:r>
-      <w:r>
-        <w:rPr>
-          <w:rFonts w:ascii="Times New Roman" w:hAnsi="Times New Roman" w:cs="Times New Roman"/>
-          <w:bCs/>
-          <w:sz w:val="28"/>
-          <w:szCs w:val="28"/>
-          <w:lang w:val="en-US"/>
-        </w:rPr>
-        <w:t xml:space="preserve">Dictionary </w:t>
+        <w:t>Также я загрузил словарь с</w:t>
+      </w:r>
+      <w:r>
+        <w:rPr>
+          <w:rFonts w:ascii="Times New Roman" w:hAnsi="Times New Roman" w:cs="Times New Roman"/>
+          <w:bCs/>
+          <w:sz w:val="28"/>
+          <w:szCs w:val="28"/>
+        </w:rPr>
+        <w:t xml:space="preserve"> миллионом самых популярных </w:t>
+      </w:r>
+      <w:r>
+        <w:rPr>
+          <w:rFonts w:ascii="Times New Roman" w:hAnsi="Times New Roman" w:cs="Times New Roman"/>
+          <w:bCs/>
+          <w:sz w:val="28"/>
+          <w:szCs w:val="28"/>
+        </w:rPr>
+        <w:t>парол</w:t>
+      </w:r>
+      <w:r>
+        <w:rPr>
+          <w:rFonts w:ascii="Times New Roman" w:hAnsi="Times New Roman" w:cs="Times New Roman"/>
+          <w:bCs/>
+          <w:sz w:val="28"/>
+          <w:szCs w:val="28"/>
+        </w:rPr>
+        <w:t xml:space="preserve">ей </w:t>
+      </w:r>
+      <w:r>
+        <w:rPr>
+          <w:rFonts w:ascii="Times New Roman" w:hAnsi="Times New Roman" w:cs="Times New Roman"/>
+          <w:bCs/>
+          <w:sz w:val="28"/>
+          <w:szCs w:val="28"/>
+        </w:rPr>
+        <w:t xml:space="preserve">(для </w:t>
+      </w:r>
+      <w:r>
+        <w:rPr>
+          <w:rFonts w:ascii="Times New Roman" w:hAnsi="Times New Roman" w:cs="Times New Roman"/>
+          <w:bCs/>
+          <w:sz w:val="28"/>
+          <w:szCs w:val="28"/>
+          <w:lang w:val="en-US"/>
+        </w:rPr>
+        <w:t>Dictionary</w:t>
+      </w:r>
+      <w:r>
+        <w:rPr>
+          <w:rFonts w:ascii="Times New Roman" w:hAnsi="Times New Roman" w:cs="Times New Roman"/>
+          <w:bCs/>
+          <w:sz w:val="28"/>
+          <w:szCs w:val="28"/>
+        </w:rPr>
+        <w:t xml:space="preserve"> </w:t>
       </w:r>
       <w:r>
         <w:rPr>
@@ -405,22 +450,21 @@
           <w:bCs/>
           <w:sz w:val="28"/>
           <w:szCs w:val="28"/>
-          <w:lang w:val="en-US"/>
-        </w:rPr>
-      </w:pPr>
-      <w:r>
-        <w:rPr>
-          <w:rFonts w:ascii="Times New Roman" w:hAnsi="Times New Roman" w:cs="Times New Roman"/>
+        </w:rPr>
+      </w:pPr>
+      <w:r>
+        <w:rPr>
+          <w:rFonts w:ascii="Times New Roman" w:hAnsi="Times New Roman" w:cs="Times New Roman"/>
+          <w:bCs/>
           <w:noProof/>
           <w:sz w:val="28"/>
           <w:szCs w:val="28"/>
-          <w:lang w:val="en-US"/>
         </w:rPr>
         <w:drawing>
-          <wp:inline distT="0" distB="0" distL="0" distR="0" wp14:anchorId="786B0EF5" wp14:editId="1EF44688">
+          <wp:inline distT="0" distB="0" distL="0" distR="0" wp14:anchorId="1BDB5279" wp14:editId="47AAFFCB">
             <wp:extent cx="6120765" cy="3825240"/>
             <wp:effectExtent l="0" t="0" r="635" b="0"/>
-            <wp:docPr id="2" name="Рисунок 2"/>
+            <wp:docPr id="1" name="Рисунок 1"/>
             <wp:cNvGraphicFramePr>
               <a:graphicFrameLocks xmlns:a="http://schemas.openxmlformats.org/drawingml/2006/main" noChangeAspect="1"/>
             </wp:cNvGraphicFramePr>
@@ -428,7 +472,7 @@
               <a:graphicData uri="http://schemas.openxmlformats.org/drawingml/2006/picture">
                 <pic:pic xmlns:pic="http://schemas.openxmlformats.org/drawingml/2006/picture">
                   <pic:nvPicPr>
-                    <pic:cNvPr id="2" name="Рисунок 2"/>
+                    <pic:cNvPr id="1" name="Рисунок 1"/>
                     <pic:cNvPicPr/>
                   </pic:nvPicPr>
                   <pic:blipFill>
@@ -467,6 +511,41 @@
           <w:bCs/>
           <w:sz w:val="28"/>
           <w:szCs w:val="28"/>
+          <w:lang w:val="en-US"/>
+        </w:rPr>
+      </w:pPr>
+      <w:proofErr w:type="spellStart"/>
+      <w:r>
+        <w:rPr>
+          <w:rFonts w:ascii="Times New Roman" w:hAnsi="Times New Roman" w:cs="Times New Roman"/>
+          <w:bCs/>
+          <w:sz w:val="28"/>
+          <w:szCs w:val="28"/>
+          <w:lang w:val="en-US"/>
+        </w:rPr>
+        <w:t>Bcrypt</w:t>
+      </w:r>
+      <w:proofErr w:type="spellEnd"/>
+      <w:r>
+        <w:rPr>
+          <w:rFonts w:ascii="Times New Roman" w:hAnsi="Times New Roman" w:cs="Times New Roman"/>
+          <w:bCs/>
+          <w:sz w:val="28"/>
+          <w:szCs w:val="28"/>
+          <w:lang w:val="en-US"/>
+        </w:rPr>
+        <w:t>:</w:t>
+      </w:r>
+    </w:p>
+    <w:p>
+      <w:pPr>
+        <w:spacing w:after="0" w:line="360" w:lineRule="auto"/>
+        <w:rPr>
+          <w:rFonts w:ascii="Times New Roman" w:hAnsi="Times New Roman" w:cs="Times New Roman"/>
+          <w:bCs/>
+          <w:sz w:val="28"/>
+          <w:szCs w:val="28"/>
+          <w:lang w:val="en-US"/>
         </w:rPr>
       </w:pPr>
       <w:r>
@@ -476,12 +555,13 @@
           <w:noProof/>
           <w:sz w:val="28"/>
           <w:szCs w:val="28"/>
+          <w:lang w:val="en-US"/>
         </w:rPr>
         <w:drawing>
-          <wp:inline distT="0" distB="0" distL="0" distR="0" wp14:anchorId="49DA77F2" wp14:editId="44E29545">
+          <wp:inline distT="0" distB="0" distL="0" distR="0" wp14:anchorId="0C1FC999" wp14:editId="2C72A5B6">
             <wp:extent cx="6120765" cy="3825240"/>
             <wp:effectExtent l="0" t="0" r="635" b="0"/>
-            <wp:docPr id="3" name="Рисунок 3"/>
+            <wp:docPr id="4" name="Рисунок 4"/>
             <wp:cNvGraphicFramePr>
               <a:graphicFrameLocks xmlns:a="http://schemas.openxmlformats.org/drawingml/2006/main" noChangeAspect="1"/>
             </wp:cNvGraphicFramePr>
@@ -489,7 +569,7 @@
               <a:graphicData uri="http://schemas.openxmlformats.org/drawingml/2006/picture">
                 <pic:pic xmlns:pic="http://schemas.openxmlformats.org/drawingml/2006/picture">
                   <pic:nvPicPr>
-                    <pic:cNvPr id="3" name="Рисунок 3"/>
+                    <pic:cNvPr id="4" name="Рисунок 4"/>
                     <pic:cNvPicPr/>
                   </pic:nvPicPr>
                   <pic:blipFill>
@@ -528,28 +608,33 @@
           <w:bCs/>
           <w:sz w:val="28"/>
           <w:szCs w:val="28"/>
-          <w:lang w:val="en-US"/>
-        </w:rPr>
-      </w:pPr>
-      <w:proofErr w:type="spellStart"/>
-      <w:r>
-        <w:rPr>
-          <w:rFonts w:ascii="Times New Roman" w:hAnsi="Times New Roman" w:cs="Times New Roman"/>
-          <w:bCs/>
-          <w:sz w:val="28"/>
-          <w:szCs w:val="28"/>
-          <w:lang w:val="en-US"/>
-        </w:rPr>
-        <w:t>Bcrypt</w:t>
-      </w:r>
-      <w:proofErr w:type="spellEnd"/>
-      <w:r>
-        <w:rPr>
-          <w:rFonts w:ascii="Times New Roman" w:hAnsi="Times New Roman" w:cs="Times New Roman"/>
-          <w:bCs/>
-          <w:sz w:val="28"/>
-          <w:szCs w:val="28"/>
-          <w:lang w:val="en-US"/>
+        </w:rPr>
+      </w:pPr>
+      <w:r>
+        <w:rPr>
+          <w:rFonts w:ascii="Times New Roman" w:hAnsi="Times New Roman" w:cs="Times New Roman"/>
+          <w:bCs/>
+          <w:sz w:val="28"/>
+          <w:szCs w:val="28"/>
+          <w:lang w:val="en-US"/>
+        </w:rPr>
+        <w:t>Md</w:t>
+      </w:r>
+      <w:r>
+        <w:rPr>
+          <w:rFonts w:ascii="Times New Roman" w:hAnsi="Times New Roman" w:cs="Times New Roman"/>
+          <w:bCs/>
+          <w:sz w:val="28"/>
+          <w:szCs w:val="28"/>
+        </w:rPr>
+        <w:t>5</w:t>
+      </w:r>
+      <w:r>
+        <w:rPr>
+          <w:rFonts w:ascii="Times New Roman" w:hAnsi="Times New Roman" w:cs="Times New Roman"/>
+          <w:bCs/>
+          <w:sz w:val="28"/>
+          <w:szCs w:val="28"/>
         </w:rPr>
         <w:t>:</w:t>
       </w:r>
@@ -562,7 +647,6 @@
           <w:bCs/>
           <w:sz w:val="28"/>
           <w:szCs w:val="28"/>
-          <w:lang w:val="en-US"/>
         </w:rPr>
       </w:pPr>
       <w:r>
@@ -572,14 +656,13 @@
           <w:noProof/>
           <w:sz w:val="28"/>
           <w:szCs w:val="28"/>
-          <w:lang w:val="en-US"/>
         </w:rPr>
         <w:lastRenderedPageBreak/>
         <w:drawing>
-          <wp:inline distT="0" distB="0" distL="0" distR="0" wp14:anchorId="0C1FC999" wp14:editId="2C72A5B6">
+          <wp:inline distT="0" distB="0" distL="0" distR="0" wp14:anchorId="09DE196C" wp14:editId="7EDA9C16">
             <wp:extent cx="6120765" cy="3825240"/>
             <wp:effectExtent l="0" t="0" r="635" b="0"/>
-            <wp:docPr id="4" name="Рисунок 4"/>
+            <wp:docPr id="5" name="Рисунок 5"/>
             <wp:cNvGraphicFramePr>
               <a:graphicFrameLocks xmlns:a="http://schemas.openxmlformats.org/drawingml/2006/main" noChangeAspect="1"/>
             </wp:cNvGraphicFramePr>
@@ -587,7 +670,7 @@
               <a:graphicData uri="http://schemas.openxmlformats.org/drawingml/2006/picture">
                 <pic:pic xmlns:pic="http://schemas.openxmlformats.org/drawingml/2006/picture">
                   <pic:nvPicPr>
-                    <pic:cNvPr id="4" name="Рисунок 4"/>
+                    <pic:cNvPr id="5" name="Рисунок 5"/>
                     <pic:cNvPicPr/>
                   </pic:nvPicPr>
                   <pic:blipFill>
@@ -623,38 +706,34 @@
         <w:spacing w:after="0" w:line="360" w:lineRule="auto"/>
         <w:rPr>
           <w:rFonts w:ascii="Times New Roman" w:hAnsi="Times New Roman" w:cs="Times New Roman"/>
-          <w:bCs/>
-          <w:sz w:val="28"/>
-          <w:szCs w:val="28"/>
-        </w:rPr>
-      </w:pPr>
-      <w:r>
-        <w:rPr>
-          <w:rFonts w:ascii="Times New Roman" w:hAnsi="Times New Roman" w:cs="Times New Roman"/>
-          <w:bCs/>
-          <w:sz w:val="28"/>
-          <w:szCs w:val="28"/>
-          <w:lang w:val="en-US"/>
-        </w:rPr>
-        <w:t>Md</w:t>
-      </w:r>
-      <w:r>
-        <w:rPr>
-          <w:rFonts w:ascii="Times New Roman" w:hAnsi="Times New Roman" w:cs="Times New Roman"/>
-          <w:bCs/>
-          <w:sz w:val="28"/>
-          <w:szCs w:val="28"/>
-        </w:rPr>
-        <w:t>5</w:t>
-      </w:r>
-      <w:r>
-        <w:rPr>
-          <w:rFonts w:ascii="Times New Roman" w:hAnsi="Times New Roman" w:cs="Times New Roman"/>
-          <w:bCs/>
-          <w:sz w:val="28"/>
-          <w:szCs w:val="28"/>
-        </w:rPr>
-        <w:t>:</w:t>
+          <w:sz w:val="28"/>
+          <w:szCs w:val="28"/>
+        </w:rPr>
+      </w:pPr>
+      <w:r>
+        <w:rPr>
+          <w:rFonts w:ascii="Times New Roman" w:hAnsi="Times New Roman" w:cs="Times New Roman"/>
+          <w:sz w:val="28"/>
+          <w:szCs w:val="28"/>
+          <w:lang w:val="en-US"/>
+        </w:rPr>
+        <w:t>MD</w:t>
+      </w:r>
+      <w:r>
+        <w:rPr>
+          <w:rFonts w:ascii="Times New Roman" w:hAnsi="Times New Roman" w:cs="Times New Roman"/>
+          <w:sz w:val="28"/>
+          <w:szCs w:val="28"/>
+        </w:rPr>
+        <w:t xml:space="preserve">5 </w:t>
+      </w:r>
+      <w:r>
+        <w:rPr>
+          <w:rFonts w:ascii="Times New Roman" w:hAnsi="Times New Roman" w:cs="Times New Roman"/>
+          <w:sz w:val="28"/>
+          <w:szCs w:val="28"/>
+        </w:rPr>
+        <w:t>не рекомендуется для использования в качестве хеш-функции для паролей, т.к. имеет очень высокую скорость перебора, а также высокую вероятность коллизий.</w:t>
       </w:r>
     </w:p>
     <w:p>
@@ -662,24 +741,356 @@
         <w:spacing w:after="0" w:line="360" w:lineRule="auto"/>
         <w:rPr>
           <w:rFonts w:ascii="Times New Roman" w:hAnsi="Times New Roman" w:cs="Times New Roman"/>
-          <w:bCs/>
-          <w:sz w:val="28"/>
-          <w:szCs w:val="28"/>
-        </w:rPr>
-      </w:pPr>
-      <w:r>
-        <w:rPr>
-          <w:rFonts w:ascii="Times New Roman" w:hAnsi="Times New Roman" w:cs="Times New Roman"/>
-          <w:bCs/>
+          <w:sz w:val="28"/>
+          <w:szCs w:val="28"/>
+        </w:rPr>
+      </w:pPr>
+      <w:proofErr w:type="spellStart"/>
+      <w:r>
+        <w:rPr>
+          <w:rFonts w:ascii="Times New Roman" w:hAnsi="Times New Roman" w:cs="Times New Roman"/>
+          <w:sz w:val="28"/>
+          <w:szCs w:val="28"/>
+          <w:lang w:val="en-US"/>
+        </w:rPr>
+        <w:t>Bcrypt</w:t>
+      </w:r>
+      <w:proofErr w:type="spellEnd"/>
+      <w:r>
+        <w:rPr>
+          <w:rFonts w:ascii="Times New Roman" w:hAnsi="Times New Roman" w:cs="Times New Roman"/>
+          <w:sz w:val="28"/>
+          <w:szCs w:val="28"/>
+        </w:rPr>
+        <w:t xml:space="preserve"> </w:t>
+      </w:r>
+      <w:r>
+        <w:rPr>
+          <w:rFonts w:ascii="Times New Roman" w:hAnsi="Times New Roman" w:cs="Times New Roman"/>
+          <w:sz w:val="28"/>
+          <w:szCs w:val="28"/>
+        </w:rPr>
+        <w:t xml:space="preserve">часто используется для хеширования паролей. Единственный его недостаток – быстрый перебор на </w:t>
+      </w:r>
+      <w:r>
+        <w:rPr>
+          <w:rFonts w:ascii="Times New Roman" w:hAnsi="Times New Roman" w:cs="Times New Roman"/>
+          <w:sz w:val="28"/>
+          <w:szCs w:val="28"/>
+          <w:lang w:val="en-US"/>
+        </w:rPr>
+        <w:t>GPU</w:t>
+      </w:r>
+      <w:r>
+        <w:rPr>
+          <w:rFonts w:ascii="Times New Roman" w:hAnsi="Times New Roman" w:cs="Times New Roman"/>
+          <w:sz w:val="28"/>
+          <w:szCs w:val="28"/>
+        </w:rPr>
+        <w:t xml:space="preserve"> / </w:t>
+      </w:r>
+      <w:r>
+        <w:rPr>
+          <w:rFonts w:ascii="Times New Roman" w:hAnsi="Times New Roman" w:cs="Times New Roman"/>
+          <w:sz w:val="28"/>
+          <w:szCs w:val="28"/>
+        </w:rPr>
+        <w:t xml:space="preserve">спец. </w:t>
+      </w:r>
+      <w:r>
+        <w:rPr>
+          <w:rFonts w:ascii="Times New Roman" w:hAnsi="Times New Roman" w:cs="Times New Roman"/>
+          <w:sz w:val="28"/>
+          <w:szCs w:val="28"/>
+        </w:rPr>
+        <w:t>м</w:t>
+      </w:r>
+      <w:r>
+        <w:rPr>
+          <w:rFonts w:ascii="Times New Roman" w:hAnsi="Times New Roman" w:cs="Times New Roman"/>
+          <w:sz w:val="28"/>
+          <w:szCs w:val="28"/>
+        </w:rPr>
+        <w:t>икросхемах.</w:t>
+      </w:r>
+    </w:p>
+    <w:p>
+      <w:pPr>
+        <w:spacing w:after="0" w:line="360" w:lineRule="auto"/>
+        <w:rPr>
+          <w:rFonts w:ascii="Times New Roman" w:hAnsi="Times New Roman" w:cs="Times New Roman"/>
+          <w:sz w:val="28"/>
+          <w:szCs w:val="28"/>
+        </w:rPr>
+      </w:pPr>
+      <w:r>
+        <w:rPr>
+          <w:rFonts w:ascii="Times New Roman" w:hAnsi="Times New Roman" w:cs="Times New Roman"/>
+          <w:sz w:val="28"/>
+          <w:szCs w:val="28"/>
+        </w:rPr>
+        <w:t xml:space="preserve">Для взлома выбрал утилиту </w:t>
+      </w:r>
+      <w:r>
+        <w:rPr>
+          <w:rFonts w:ascii="Times New Roman" w:hAnsi="Times New Roman" w:cs="Times New Roman"/>
+          <w:sz w:val="28"/>
+          <w:szCs w:val="28"/>
+        </w:rPr>
+        <w:t>“</w:t>
+      </w:r>
+      <w:proofErr w:type="spellStart"/>
+      <w:r>
+        <w:rPr>
+          <w:rFonts w:ascii="Times New Roman" w:hAnsi="Times New Roman" w:cs="Times New Roman"/>
+          <w:sz w:val="28"/>
+          <w:szCs w:val="28"/>
+          <w:lang w:val="en-US"/>
+        </w:rPr>
+        <w:t>hashcat</w:t>
+      </w:r>
+      <w:proofErr w:type="spellEnd"/>
+      <w:r>
+        <w:rPr>
+          <w:rFonts w:ascii="Times New Roman" w:hAnsi="Times New Roman" w:cs="Times New Roman"/>
+          <w:sz w:val="28"/>
+          <w:szCs w:val="28"/>
+        </w:rPr>
+        <w:t xml:space="preserve">”, </w:t>
+      </w:r>
+      <w:r>
+        <w:rPr>
+          <w:rFonts w:ascii="Times New Roman" w:hAnsi="Times New Roman" w:cs="Times New Roman"/>
+          <w:sz w:val="28"/>
+          <w:szCs w:val="28"/>
+        </w:rPr>
+        <w:t xml:space="preserve">которая умеет работать с большим количеством алгоритмов </w:t>
+      </w:r>
+      <w:proofErr w:type="gramStart"/>
+      <w:r>
+        <w:rPr>
+          <w:rFonts w:ascii="Times New Roman" w:hAnsi="Times New Roman" w:cs="Times New Roman"/>
+          <w:sz w:val="28"/>
+          <w:szCs w:val="28"/>
+        </w:rPr>
+        <w:t>хеширования</w:t>
+      </w:r>
+      <w:proofErr w:type="gramEnd"/>
+      <w:r>
+        <w:rPr>
+          <w:rFonts w:ascii="Times New Roman" w:hAnsi="Times New Roman" w:cs="Times New Roman"/>
+          <w:sz w:val="28"/>
+          <w:szCs w:val="28"/>
+        </w:rPr>
+        <w:t xml:space="preserve"> а также оперировать пятью видами атак.</w:t>
+      </w:r>
+    </w:p>
+    <w:p>
+      <w:pPr>
+        <w:spacing w:after="0" w:line="360" w:lineRule="auto"/>
+        <w:rPr>
+          <w:rFonts w:ascii="Times New Roman" w:hAnsi="Times New Roman" w:cs="Times New Roman"/>
+          <w:sz w:val="28"/>
+          <w:szCs w:val="28"/>
+          <w:lang w:val="en-US"/>
+        </w:rPr>
+      </w:pPr>
+      <w:r>
+        <w:rPr>
+          <w:rFonts w:ascii="Times New Roman" w:hAnsi="Times New Roman" w:cs="Times New Roman"/>
+          <w:sz w:val="28"/>
+          <w:szCs w:val="28"/>
+        </w:rPr>
+        <w:t xml:space="preserve">Для начала попробуем взломать </w:t>
+      </w:r>
+      <w:r>
+        <w:rPr>
+          <w:rFonts w:ascii="Times New Roman" w:hAnsi="Times New Roman" w:cs="Times New Roman"/>
+          <w:sz w:val="28"/>
+          <w:szCs w:val="28"/>
+          <w:lang w:val="en-US"/>
+        </w:rPr>
+        <w:t>md</w:t>
+      </w:r>
+      <w:r>
+        <w:rPr>
+          <w:rFonts w:ascii="Times New Roman" w:hAnsi="Times New Roman" w:cs="Times New Roman"/>
+          <w:sz w:val="28"/>
+          <w:szCs w:val="28"/>
+        </w:rPr>
+        <w:t xml:space="preserve">5 </w:t>
+      </w:r>
+      <w:proofErr w:type="spellStart"/>
+      <w:r>
+        <w:rPr>
+          <w:rFonts w:ascii="Times New Roman" w:hAnsi="Times New Roman" w:cs="Times New Roman"/>
+          <w:sz w:val="28"/>
+          <w:szCs w:val="28"/>
+        </w:rPr>
+        <w:t>хеши</w:t>
+      </w:r>
+      <w:proofErr w:type="spellEnd"/>
+      <w:r>
+        <w:rPr>
+          <w:rFonts w:ascii="Times New Roman" w:hAnsi="Times New Roman" w:cs="Times New Roman"/>
+          <w:sz w:val="28"/>
+          <w:szCs w:val="28"/>
+        </w:rPr>
+        <w:t xml:space="preserve">. </w:t>
+      </w:r>
+      <w:r>
+        <w:rPr>
+          <w:rFonts w:ascii="Times New Roman" w:hAnsi="Times New Roman" w:cs="Times New Roman"/>
+          <w:sz w:val="28"/>
+          <w:szCs w:val="28"/>
+        </w:rPr>
+        <w:t>Метод</w:t>
+      </w:r>
+      <w:r>
+        <w:rPr>
+          <w:rFonts w:ascii="Times New Roman" w:hAnsi="Times New Roman" w:cs="Times New Roman"/>
+          <w:sz w:val="28"/>
+          <w:szCs w:val="28"/>
+          <w:lang w:val="en-US"/>
+        </w:rPr>
+        <w:t xml:space="preserve"> </w:t>
+      </w:r>
+      <w:r>
+        <w:rPr>
+          <w:rFonts w:ascii="Times New Roman" w:hAnsi="Times New Roman" w:cs="Times New Roman"/>
+          <w:sz w:val="28"/>
+          <w:szCs w:val="28"/>
+        </w:rPr>
+        <w:t>взлома</w:t>
+      </w:r>
+      <w:r>
+        <w:rPr>
+          <w:rFonts w:ascii="Times New Roman" w:hAnsi="Times New Roman" w:cs="Times New Roman"/>
+          <w:sz w:val="28"/>
+          <w:szCs w:val="28"/>
+          <w:lang w:val="en-US"/>
+        </w:rPr>
+        <w:t xml:space="preserve"> – </w:t>
+      </w:r>
+      <w:r>
+        <w:rPr>
+          <w:rFonts w:ascii="Times New Roman" w:hAnsi="Times New Roman" w:cs="Times New Roman"/>
+          <w:sz w:val="28"/>
+          <w:szCs w:val="28"/>
+          <w:lang w:val="en-US"/>
+        </w:rPr>
+        <w:t>brute</w:t>
+      </w:r>
+      <w:r>
+        <w:rPr>
+          <w:rFonts w:ascii="Times New Roman" w:hAnsi="Times New Roman" w:cs="Times New Roman"/>
+          <w:sz w:val="28"/>
+          <w:szCs w:val="28"/>
+          <w:lang w:val="en-US"/>
+        </w:rPr>
+        <w:t>-</w:t>
+      </w:r>
+      <w:r>
+        <w:rPr>
+          <w:rFonts w:ascii="Times New Roman" w:hAnsi="Times New Roman" w:cs="Times New Roman"/>
+          <w:sz w:val="28"/>
+          <w:szCs w:val="28"/>
+          <w:lang w:val="en-US"/>
+        </w:rPr>
+        <w:t>force:</w:t>
+      </w:r>
+    </w:p>
+    <w:p>
+      <w:pPr>
+        <w:spacing w:after="0" w:line="360" w:lineRule="auto"/>
+        <w:rPr>
+          <w:rFonts w:ascii="Times New Roman" w:hAnsi="Times New Roman" w:cs="Times New Roman"/>
+          <w:sz w:val="28"/>
+          <w:szCs w:val="28"/>
+          <w:lang w:val="en-US"/>
+        </w:rPr>
+      </w:pPr>
+      <w:proofErr w:type="spellStart"/>
+      <w:r>
+        <w:rPr>
+          <w:rFonts w:ascii="Times New Roman" w:hAnsi="Times New Roman" w:cs="Times New Roman"/>
+          <w:sz w:val="28"/>
+          <w:szCs w:val="28"/>
+          <w:lang w:val="en-US"/>
+        </w:rPr>
+        <w:t>hashcat</w:t>
+      </w:r>
+      <w:proofErr w:type="spellEnd"/>
+      <w:r>
+        <w:rPr>
+          <w:rFonts w:ascii="Times New Roman" w:hAnsi="Times New Roman" w:cs="Times New Roman"/>
+          <w:sz w:val="28"/>
+          <w:szCs w:val="28"/>
+          <w:lang w:val="en-US"/>
+        </w:rPr>
+        <w:t xml:space="preserve"> -a </w:t>
+      </w:r>
+      <w:r>
+        <w:rPr>
+          <w:rFonts w:ascii="Times New Roman" w:hAnsi="Times New Roman" w:cs="Times New Roman"/>
+          <w:sz w:val="28"/>
+          <w:szCs w:val="28"/>
+          <w:lang w:val="en-US"/>
+        </w:rPr>
+        <w:t>3</w:t>
+      </w:r>
+      <w:r>
+        <w:rPr>
+          <w:rFonts w:ascii="Times New Roman" w:hAnsi="Times New Roman" w:cs="Times New Roman"/>
+          <w:sz w:val="28"/>
+          <w:szCs w:val="28"/>
+          <w:lang w:val="en-US"/>
+        </w:rPr>
+        <w:t xml:space="preserve"> -m 0 --force </w:t>
+      </w:r>
+      <w:r>
+        <w:rPr>
+          <w:rFonts w:ascii="Times New Roman" w:hAnsi="Times New Roman" w:cs="Times New Roman"/>
+          <w:sz w:val="28"/>
+          <w:szCs w:val="28"/>
+          <w:lang w:val="en-US"/>
+        </w:rPr>
+        <w:t>md5_without_salt</w:t>
+      </w:r>
+      <w:r>
+        <w:rPr>
+          <w:rFonts w:ascii="Times New Roman" w:hAnsi="Times New Roman" w:cs="Times New Roman"/>
+          <w:sz w:val="28"/>
+          <w:szCs w:val="28"/>
+          <w:lang w:val="en-US"/>
+        </w:rPr>
+        <w:t>.csv</w:t>
+      </w:r>
+    </w:p>
+    <w:p>
+      <w:pPr>
+        <w:spacing w:after="0" w:line="360" w:lineRule="auto"/>
+        <w:rPr>
+          <w:rFonts w:ascii="Times New Roman" w:hAnsi="Times New Roman" w:cs="Times New Roman"/>
+          <w:sz w:val="28"/>
+          <w:szCs w:val="28"/>
+          <w:lang w:val="en-US"/>
+        </w:rPr>
+      </w:pPr>
+      <w:r>
+        <w:rPr>
+          <w:rFonts w:ascii="Times New Roman" w:hAnsi="Times New Roman" w:cs="Times New Roman"/>
           <w:noProof/>
           <w:sz w:val="28"/>
           <w:szCs w:val="28"/>
-        </w:rPr>
+          <w:lang w:val="en-US"/>
+        </w:rPr>
+        <w:lastRenderedPageBreak/>
         <w:drawing>
-          <wp:inline distT="0" distB="0" distL="0" distR="0" wp14:anchorId="09DE196C" wp14:editId="7EDA9C16">
+          <wp:inline distT="0" distB="0" distL="0" distR="0" wp14:anchorId="786FBC3A" wp14:editId="334F68E2">
             <wp:extent cx="6120765" cy="3825240"/>
             <wp:effectExtent l="0" t="0" r="635" b="0"/>
-            <wp:docPr id="5" name="Рисунок 5"/>
+            <wp:docPr id="6" name="Рисунок 6"/>
             <wp:cNvGraphicFramePr>
               <a:graphicFrameLocks xmlns:a="http://schemas.openxmlformats.org/drawingml/2006/main" noChangeAspect="1"/>
             </wp:cNvGraphicFramePr>
@@ -687,7 +1098,7 @@
               <a:graphicData uri="http://schemas.openxmlformats.org/drawingml/2006/picture">
                 <pic:pic xmlns:pic="http://schemas.openxmlformats.org/drawingml/2006/picture">
                   <pic:nvPicPr>
-                    <pic:cNvPr id="5" name="Рисунок 5"/>
+                    <pic:cNvPr id="6" name="Рисунок 6"/>
                     <pic:cNvPicPr/>
                   </pic:nvPicPr>
                   <pic:blipFill>
@@ -732,57 +1143,88 @@
           <w:rFonts w:ascii="Times New Roman" w:hAnsi="Times New Roman" w:cs="Times New Roman"/>
           <w:sz w:val="28"/>
           <w:szCs w:val="28"/>
-          <w:lang w:val="en-US"/>
-        </w:rPr>
-        <w:t>MD</w:t>
-      </w:r>
-      <w:r>
-        <w:rPr>
-          <w:rFonts w:ascii="Times New Roman" w:hAnsi="Times New Roman" w:cs="Times New Roman"/>
-          <w:sz w:val="28"/>
-          <w:szCs w:val="28"/>
-        </w:rPr>
-        <w:t xml:space="preserve">5 </w:t>
-      </w:r>
-      <w:r>
-        <w:rPr>
-          <w:rFonts w:ascii="Times New Roman" w:hAnsi="Times New Roman" w:cs="Times New Roman"/>
-          <w:sz w:val="28"/>
-          <w:szCs w:val="28"/>
-        </w:rPr>
-        <w:t xml:space="preserve">не рекомендуется для использования в качестве </w:t>
-      </w:r>
-      <w:r>
-        <w:rPr>
-          <w:rFonts w:ascii="Times New Roman" w:hAnsi="Times New Roman" w:cs="Times New Roman"/>
-          <w:sz w:val="28"/>
-          <w:szCs w:val="28"/>
-        </w:rPr>
-        <w:t xml:space="preserve">хеш-функции для паролей, т.к. </w:t>
-      </w:r>
-      <w:r>
-        <w:rPr>
-          <w:rFonts w:ascii="Times New Roman" w:hAnsi="Times New Roman" w:cs="Times New Roman"/>
-          <w:sz w:val="28"/>
-          <w:szCs w:val="28"/>
-        </w:rPr>
-        <w:t>имеет</w:t>
-      </w:r>
-      <w:r>
-        <w:rPr>
-          <w:rFonts w:ascii="Times New Roman" w:hAnsi="Times New Roman" w:cs="Times New Roman"/>
-          <w:sz w:val="28"/>
-          <w:szCs w:val="28"/>
-        </w:rPr>
-        <w:t xml:space="preserve"> очень высокую скорость перебора</w:t>
-      </w:r>
-      <w:r>
-        <w:rPr>
-          <w:rFonts w:ascii="Times New Roman" w:hAnsi="Times New Roman" w:cs="Times New Roman"/>
-          <w:sz w:val="28"/>
-          <w:szCs w:val="28"/>
-        </w:rPr>
-        <w:t>, а также высокую вероятность коллизий.</w:t>
+        </w:rPr>
+        <w:t>За 5 минут 35 секунд</w:t>
+      </w:r>
+      <w:r>
+        <w:rPr>
+          <w:rFonts w:ascii="Times New Roman" w:hAnsi="Times New Roman" w:cs="Times New Roman"/>
+          <w:sz w:val="28"/>
+          <w:szCs w:val="28"/>
+        </w:rPr>
+        <w:t xml:space="preserve"> </w:t>
+      </w:r>
+      <w:r>
+        <w:rPr>
+          <w:rFonts w:ascii="Times New Roman" w:hAnsi="Times New Roman" w:cs="Times New Roman"/>
+          <w:sz w:val="28"/>
+          <w:szCs w:val="28"/>
+        </w:rPr>
+        <w:t xml:space="preserve">мы перебрали </w:t>
+      </w:r>
+      <w:r>
+        <w:rPr>
+          <w:rFonts w:ascii="Times New Roman" w:hAnsi="Times New Roman" w:cs="Times New Roman"/>
+          <w:sz w:val="28"/>
+          <w:szCs w:val="28"/>
+        </w:rPr>
+        <w:t xml:space="preserve">327088886528 </w:t>
+      </w:r>
+      <w:r>
+        <w:rPr>
+          <w:rFonts w:ascii="Times New Roman" w:hAnsi="Times New Roman" w:cs="Times New Roman"/>
+          <w:sz w:val="28"/>
+          <w:szCs w:val="28"/>
+        </w:rPr>
+        <w:t>паролей</w:t>
+      </w:r>
+      <w:r>
+        <w:rPr>
+          <w:rFonts w:ascii="Times New Roman" w:hAnsi="Times New Roman" w:cs="Times New Roman"/>
+          <w:sz w:val="28"/>
+          <w:szCs w:val="28"/>
+        </w:rPr>
+        <w:t xml:space="preserve"> </w:t>
+      </w:r>
+      <w:r>
+        <w:rPr>
+          <w:rFonts w:ascii="Times New Roman" w:hAnsi="Times New Roman" w:cs="Times New Roman"/>
+          <w:sz w:val="28"/>
+          <w:szCs w:val="28"/>
+        </w:rPr>
+        <w:t xml:space="preserve">(почти </w:t>
+      </w:r>
+      <w:r>
+        <w:rPr>
+          <w:rFonts w:ascii="Times New Roman" w:hAnsi="Times New Roman" w:cs="Times New Roman"/>
+          <w:sz w:val="28"/>
+          <w:szCs w:val="28"/>
+        </w:rPr>
+        <w:t xml:space="preserve">100 </w:t>
+      </w:r>
+      <w:r>
+        <w:rPr>
+          <w:rFonts w:ascii="Times New Roman" w:hAnsi="Times New Roman" w:cs="Times New Roman"/>
+          <w:sz w:val="28"/>
+          <w:szCs w:val="28"/>
+        </w:rPr>
+        <w:t>млн. в секунду),</w:t>
+      </w:r>
+      <w:r>
+        <w:rPr>
+          <w:rFonts w:ascii="Times New Roman" w:hAnsi="Times New Roman" w:cs="Times New Roman"/>
+          <w:sz w:val="28"/>
+          <w:szCs w:val="28"/>
+        </w:rPr>
+        <w:t xml:space="preserve"> было взломано 25424/98233 паролей. Пароли выводились в стандартный поток вывода</w:t>
+      </w:r>
+      <w:r>
+        <w:rPr>
+          <w:rFonts w:ascii="Times New Roman" w:hAnsi="Times New Roman" w:cs="Times New Roman"/>
+          <w:sz w:val="28"/>
+          <w:szCs w:val="28"/>
+        </w:rPr>
+        <w:t>:</w:t>
       </w:r>
     </w:p>
     <w:p>
@@ -794,352 +1236,18 @@
           <w:szCs w:val="28"/>
         </w:rPr>
       </w:pPr>
-      <w:proofErr w:type="spellStart"/>
-      <w:r>
-        <w:rPr>
-          <w:rFonts w:ascii="Times New Roman" w:hAnsi="Times New Roman" w:cs="Times New Roman"/>
-          <w:sz w:val="28"/>
-          <w:szCs w:val="28"/>
-          <w:lang w:val="en-US"/>
-        </w:rPr>
-        <w:t>Bcrypt</w:t>
-      </w:r>
-      <w:proofErr w:type="spellEnd"/>
-      <w:r>
-        <w:rPr>
-          <w:rFonts w:ascii="Times New Roman" w:hAnsi="Times New Roman" w:cs="Times New Roman"/>
-          <w:sz w:val="28"/>
-          <w:szCs w:val="28"/>
-        </w:rPr>
-        <w:t xml:space="preserve"> </w:t>
-      </w:r>
-      <w:r>
-        <w:rPr>
-          <w:rFonts w:ascii="Times New Roman" w:hAnsi="Times New Roman" w:cs="Times New Roman"/>
-          <w:sz w:val="28"/>
-          <w:szCs w:val="28"/>
-        </w:rPr>
-        <w:t xml:space="preserve">часто используется для хеширования паролей. Единственный его недостаток – быстрый перебор на </w:t>
-      </w:r>
-      <w:r>
-        <w:rPr>
-          <w:rFonts w:ascii="Times New Roman" w:hAnsi="Times New Roman" w:cs="Times New Roman"/>
-          <w:sz w:val="28"/>
-          <w:szCs w:val="28"/>
-          <w:lang w:val="en-US"/>
-        </w:rPr>
-        <w:t>GPU</w:t>
-      </w:r>
-      <w:r>
-        <w:rPr>
-          <w:rFonts w:ascii="Times New Roman" w:hAnsi="Times New Roman" w:cs="Times New Roman"/>
-          <w:sz w:val="28"/>
-          <w:szCs w:val="28"/>
-        </w:rPr>
-        <w:t xml:space="preserve"> / </w:t>
-      </w:r>
-      <w:r>
-        <w:rPr>
-          <w:rFonts w:ascii="Times New Roman" w:hAnsi="Times New Roman" w:cs="Times New Roman"/>
-          <w:sz w:val="28"/>
-          <w:szCs w:val="28"/>
-        </w:rPr>
-        <w:t xml:space="preserve">спец. </w:t>
-      </w:r>
-      <w:r>
-        <w:rPr>
-          <w:rFonts w:ascii="Times New Roman" w:hAnsi="Times New Roman" w:cs="Times New Roman"/>
-          <w:sz w:val="28"/>
-          <w:szCs w:val="28"/>
-        </w:rPr>
-        <w:t>м</w:t>
-      </w:r>
-      <w:r>
-        <w:rPr>
-          <w:rFonts w:ascii="Times New Roman" w:hAnsi="Times New Roman" w:cs="Times New Roman"/>
-          <w:sz w:val="28"/>
-          <w:szCs w:val="28"/>
-        </w:rPr>
-        <w:t>икросхемах.</w:t>
-      </w:r>
-    </w:p>
-    <w:p>
-      <w:pPr>
-        <w:spacing w:after="0" w:line="360" w:lineRule="auto"/>
-        <w:rPr>
-          <w:rFonts w:ascii="Times New Roman" w:hAnsi="Times New Roman" w:cs="Times New Roman"/>
-          <w:sz w:val="28"/>
-          <w:szCs w:val="28"/>
-        </w:rPr>
-      </w:pPr>
-      <w:r>
-        <w:rPr>
-          <w:rFonts w:ascii="Times New Roman" w:hAnsi="Times New Roman" w:cs="Times New Roman"/>
-          <w:sz w:val="28"/>
-          <w:szCs w:val="28"/>
-        </w:rPr>
-        <w:lastRenderedPageBreak/>
-        <w:t xml:space="preserve">Для взлома выбрал утилиту </w:t>
-      </w:r>
-      <w:r>
-        <w:rPr>
-          <w:rFonts w:ascii="Times New Roman" w:hAnsi="Times New Roman" w:cs="Times New Roman"/>
-          <w:sz w:val="28"/>
-          <w:szCs w:val="28"/>
-        </w:rPr>
-        <w:t>“</w:t>
-      </w:r>
-      <w:proofErr w:type="spellStart"/>
-      <w:r>
-        <w:rPr>
-          <w:rFonts w:ascii="Times New Roman" w:hAnsi="Times New Roman" w:cs="Times New Roman"/>
-          <w:sz w:val="28"/>
-          <w:szCs w:val="28"/>
-          <w:lang w:val="en-US"/>
-        </w:rPr>
-        <w:t>hashcat</w:t>
-      </w:r>
-      <w:proofErr w:type="spellEnd"/>
-      <w:r>
-        <w:rPr>
-          <w:rFonts w:ascii="Times New Roman" w:hAnsi="Times New Roman" w:cs="Times New Roman"/>
-          <w:sz w:val="28"/>
-          <w:szCs w:val="28"/>
-        </w:rPr>
-        <w:t xml:space="preserve">”, </w:t>
-      </w:r>
-      <w:r>
-        <w:rPr>
-          <w:rFonts w:ascii="Times New Roman" w:hAnsi="Times New Roman" w:cs="Times New Roman"/>
-          <w:sz w:val="28"/>
-          <w:szCs w:val="28"/>
-        </w:rPr>
-        <w:t xml:space="preserve">которая умеет работать с большим количеством алгоритмов </w:t>
-      </w:r>
-      <w:proofErr w:type="gramStart"/>
-      <w:r>
-        <w:rPr>
-          <w:rFonts w:ascii="Times New Roman" w:hAnsi="Times New Roman" w:cs="Times New Roman"/>
-          <w:sz w:val="28"/>
-          <w:szCs w:val="28"/>
-        </w:rPr>
-        <w:t>хеширования</w:t>
-      </w:r>
-      <w:proofErr w:type="gramEnd"/>
-      <w:r>
-        <w:rPr>
-          <w:rFonts w:ascii="Times New Roman" w:hAnsi="Times New Roman" w:cs="Times New Roman"/>
-          <w:sz w:val="28"/>
-          <w:szCs w:val="28"/>
-        </w:rPr>
-        <w:t xml:space="preserve"> а также оперировать пятью видами атак.</w:t>
-      </w:r>
-    </w:p>
-    <w:p>
-      <w:pPr>
-        <w:spacing w:after="0" w:line="360" w:lineRule="auto"/>
-        <w:rPr>
-          <w:rFonts w:ascii="Times New Roman" w:hAnsi="Times New Roman" w:cs="Times New Roman"/>
-          <w:sz w:val="28"/>
-          <w:szCs w:val="28"/>
-          <w:lang w:val="en-US"/>
-        </w:rPr>
-      </w:pPr>
-      <w:r>
-        <w:rPr>
-          <w:rFonts w:ascii="Times New Roman" w:hAnsi="Times New Roman" w:cs="Times New Roman"/>
-          <w:sz w:val="28"/>
-          <w:szCs w:val="28"/>
-        </w:rPr>
-        <w:t xml:space="preserve">Для начала попробуем взломать </w:t>
-      </w:r>
-      <w:r>
-        <w:rPr>
-          <w:rFonts w:ascii="Times New Roman" w:hAnsi="Times New Roman" w:cs="Times New Roman"/>
-          <w:sz w:val="28"/>
-          <w:szCs w:val="28"/>
-          <w:lang w:val="en-US"/>
-        </w:rPr>
-        <w:t>md</w:t>
-      </w:r>
-      <w:r>
-        <w:rPr>
-          <w:rFonts w:ascii="Times New Roman" w:hAnsi="Times New Roman" w:cs="Times New Roman"/>
-          <w:sz w:val="28"/>
-          <w:szCs w:val="28"/>
-        </w:rPr>
-        <w:t xml:space="preserve">5 </w:t>
-      </w:r>
-      <w:proofErr w:type="spellStart"/>
-      <w:r>
-        <w:rPr>
-          <w:rFonts w:ascii="Times New Roman" w:hAnsi="Times New Roman" w:cs="Times New Roman"/>
-          <w:sz w:val="28"/>
-          <w:szCs w:val="28"/>
-        </w:rPr>
-        <w:t>хеши</w:t>
-      </w:r>
-      <w:proofErr w:type="spellEnd"/>
-      <w:r>
-        <w:rPr>
-          <w:rFonts w:ascii="Times New Roman" w:hAnsi="Times New Roman" w:cs="Times New Roman"/>
-          <w:sz w:val="28"/>
-          <w:szCs w:val="28"/>
-        </w:rPr>
-        <w:t xml:space="preserve">. </w:t>
-      </w:r>
-      <w:r>
-        <w:rPr>
-          <w:rFonts w:ascii="Times New Roman" w:hAnsi="Times New Roman" w:cs="Times New Roman"/>
-          <w:sz w:val="28"/>
-          <w:szCs w:val="28"/>
-        </w:rPr>
-        <w:t>Метод</w:t>
-      </w:r>
-      <w:r>
-        <w:rPr>
-          <w:rFonts w:ascii="Times New Roman" w:hAnsi="Times New Roman" w:cs="Times New Roman"/>
-          <w:sz w:val="28"/>
-          <w:szCs w:val="28"/>
-          <w:lang w:val="en-US"/>
-        </w:rPr>
-        <w:t xml:space="preserve"> </w:t>
-      </w:r>
-      <w:r>
-        <w:rPr>
-          <w:rFonts w:ascii="Times New Roman" w:hAnsi="Times New Roman" w:cs="Times New Roman"/>
-          <w:sz w:val="28"/>
-          <w:szCs w:val="28"/>
-        </w:rPr>
-        <w:t>взлома</w:t>
-      </w:r>
-      <w:r>
-        <w:rPr>
-          <w:rFonts w:ascii="Times New Roman" w:hAnsi="Times New Roman" w:cs="Times New Roman"/>
-          <w:sz w:val="28"/>
-          <w:szCs w:val="28"/>
-          <w:lang w:val="en-US"/>
-        </w:rPr>
-        <w:t xml:space="preserve"> – </w:t>
-      </w:r>
-      <w:r>
-        <w:rPr>
-          <w:rFonts w:ascii="Times New Roman" w:hAnsi="Times New Roman" w:cs="Times New Roman"/>
-          <w:sz w:val="28"/>
-          <w:szCs w:val="28"/>
-          <w:lang w:val="en-US"/>
-        </w:rPr>
-        <w:t>brute</w:t>
-      </w:r>
-      <w:r>
-        <w:rPr>
-          <w:rFonts w:ascii="Times New Roman" w:hAnsi="Times New Roman" w:cs="Times New Roman"/>
-          <w:sz w:val="28"/>
-          <w:szCs w:val="28"/>
-          <w:lang w:val="en-US"/>
-        </w:rPr>
-        <w:t>-</w:t>
-      </w:r>
-      <w:r>
-        <w:rPr>
-          <w:rFonts w:ascii="Times New Roman" w:hAnsi="Times New Roman" w:cs="Times New Roman"/>
-          <w:sz w:val="28"/>
-          <w:szCs w:val="28"/>
-          <w:lang w:val="en-US"/>
-        </w:rPr>
-        <w:t>force:</w:t>
-      </w:r>
-    </w:p>
-    <w:p>
-      <w:pPr>
-        <w:spacing w:after="0" w:line="360" w:lineRule="auto"/>
-        <w:rPr>
-          <w:rFonts w:ascii="Times New Roman" w:hAnsi="Times New Roman" w:cs="Times New Roman"/>
-          <w:sz w:val="28"/>
-          <w:szCs w:val="28"/>
-          <w:lang w:val="en-US"/>
-        </w:rPr>
-      </w:pPr>
-      <w:proofErr w:type="spellStart"/>
-      <w:r>
-        <w:rPr>
-          <w:rFonts w:ascii="Times New Roman" w:hAnsi="Times New Roman" w:cs="Times New Roman"/>
-          <w:sz w:val="28"/>
-          <w:szCs w:val="28"/>
-          <w:lang w:val="en-US"/>
-        </w:rPr>
-        <w:t>hashcat</w:t>
-      </w:r>
-      <w:proofErr w:type="spellEnd"/>
-      <w:r>
-        <w:rPr>
-          <w:rFonts w:ascii="Times New Roman" w:hAnsi="Times New Roman" w:cs="Times New Roman"/>
-          <w:sz w:val="28"/>
-          <w:szCs w:val="28"/>
-          <w:lang w:val="en-US"/>
-        </w:rPr>
-        <w:t xml:space="preserve"> -a </w:t>
-      </w:r>
-      <w:r>
-        <w:rPr>
-          <w:rFonts w:ascii="Times New Roman" w:hAnsi="Times New Roman" w:cs="Times New Roman"/>
-          <w:sz w:val="28"/>
-          <w:szCs w:val="28"/>
-          <w:lang w:val="en-US"/>
-        </w:rPr>
-        <w:t>3</w:t>
-      </w:r>
-      <w:r>
-        <w:rPr>
-          <w:rFonts w:ascii="Times New Roman" w:hAnsi="Times New Roman" w:cs="Times New Roman"/>
-          <w:sz w:val="28"/>
-          <w:szCs w:val="28"/>
-          <w:lang w:val="en-US"/>
-        </w:rPr>
-        <w:t xml:space="preserve"> -m 10 --force </w:t>
-      </w:r>
-      <w:r>
-        <w:rPr>
-          <w:rFonts w:ascii="Times New Roman" w:hAnsi="Times New Roman" w:cs="Times New Roman"/>
-          <w:sz w:val="28"/>
-          <w:szCs w:val="28"/>
-          <w:lang w:val="en-US"/>
-        </w:rPr>
-        <w:t>md5_without_salt</w:t>
-      </w:r>
-      <w:r>
-        <w:rPr>
-          <w:rFonts w:ascii="Times New Roman" w:hAnsi="Times New Roman" w:cs="Times New Roman"/>
-          <w:sz w:val="28"/>
-          <w:szCs w:val="28"/>
-          <w:lang w:val="en-US"/>
-        </w:rPr>
-        <w:t>.csv</w:t>
-      </w:r>
-    </w:p>
-    <w:p>
-      <w:pPr>
-        <w:spacing w:after="0" w:line="360" w:lineRule="auto"/>
-        <w:rPr>
-          <w:rFonts w:ascii="Times New Roman" w:hAnsi="Times New Roman" w:cs="Times New Roman"/>
-          <w:sz w:val="28"/>
-          <w:szCs w:val="28"/>
-          <w:lang w:val="en-US"/>
-        </w:rPr>
-      </w:pPr>
       <w:r>
         <w:rPr>
           <w:rFonts w:ascii="Times New Roman" w:hAnsi="Times New Roman" w:cs="Times New Roman"/>
           <w:noProof/>
           <w:sz w:val="28"/>
           <w:szCs w:val="28"/>
-          <w:lang w:val="en-US"/>
         </w:rPr>
         <w:drawing>
-          <wp:inline distT="0" distB="0" distL="0" distR="0" wp14:anchorId="786FBC3A" wp14:editId="334F68E2">
+          <wp:inline distT="0" distB="0" distL="0" distR="0" wp14:anchorId="53902E00" wp14:editId="54DD9FF6">
             <wp:extent cx="6120765" cy="3825240"/>
             <wp:effectExtent l="0" t="0" r="635" b="0"/>
-            <wp:docPr id="6" name="Рисунок 6"/>
+            <wp:docPr id="8" name="Рисунок 8"/>
             <wp:cNvGraphicFramePr>
               <a:graphicFrameLocks xmlns:a="http://schemas.openxmlformats.org/drawingml/2006/main" noChangeAspect="1"/>
             </wp:cNvGraphicFramePr>
@@ -1147,7 +1255,7 @@
               <a:graphicData uri="http://schemas.openxmlformats.org/drawingml/2006/picture">
                 <pic:pic xmlns:pic="http://schemas.openxmlformats.org/drawingml/2006/picture">
                   <pic:nvPicPr>
-                    <pic:cNvPr id="6" name="Рисунок 6"/>
+                    <pic:cNvPr id="8" name="Рисунок 8"/>
                     <pic:cNvPicPr/>
                   </pic:nvPicPr>
                   <pic:blipFill>
@@ -1193,7 +1301,7 @@
           <w:sz w:val="28"/>
           <w:szCs w:val="28"/>
         </w:rPr>
-        <w:t>За 5 минут 35 секунд</w:t>
+        <w:t>Теперь попробуем метод</w:t>
       </w:r>
       <w:r>
         <w:rPr>
@@ -1209,23 +1317,7 @@
           <w:sz w:val="28"/>
           <w:szCs w:val="28"/>
         </w:rPr>
-        <w:t xml:space="preserve">мы перебрали </w:t>
-      </w:r>
-      <w:r>
-        <w:rPr>
-          <w:rFonts w:ascii="Times New Roman" w:hAnsi="Times New Roman" w:cs="Times New Roman"/>
-          <w:sz w:val="28"/>
-          <w:szCs w:val="28"/>
-        </w:rPr>
-        <w:t xml:space="preserve">327088886528 </w:t>
-      </w:r>
-      <w:r>
-        <w:rPr>
-          <w:rFonts w:ascii="Times New Roman" w:hAnsi="Times New Roman" w:cs="Times New Roman"/>
-          <w:sz w:val="28"/>
-          <w:szCs w:val="28"/>
-        </w:rPr>
-        <w:t>паролей</w:t>
+        <w:t>взлома</w:t>
       </w:r>
       <w:r>
         <w:rPr>
@@ -1240,32 +1332,9 @@
           <w:rFonts w:ascii="Times New Roman" w:hAnsi="Times New Roman" w:cs="Times New Roman"/>
           <w:sz w:val="28"/>
           <w:szCs w:val="28"/>
-        </w:rPr>
-        <w:t xml:space="preserve">(почти </w:t>
-      </w:r>
-      <w:r>
-        <w:rPr>
-          <w:rFonts w:ascii="Times New Roman" w:hAnsi="Times New Roman" w:cs="Times New Roman"/>
-          <w:sz w:val="28"/>
-          <w:szCs w:val="28"/>
-        </w:rPr>
-        <w:t xml:space="preserve">100 </w:t>
-      </w:r>
-      <w:r>
-        <w:rPr>
-          <w:rFonts w:ascii="Times New Roman" w:hAnsi="Times New Roman" w:cs="Times New Roman"/>
-          <w:sz w:val="28"/>
-          <w:szCs w:val="28"/>
-        </w:rPr>
-        <w:t>млн. в секунду),</w:t>
-      </w:r>
-      <w:r>
-        <w:rPr>
-          <w:rFonts w:ascii="Times New Roman" w:hAnsi="Times New Roman" w:cs="Times New Roman"/>
-          <w:sz w:val="28"/>
-          <w:szCs w:val="28"/>
-        </w:rPr>
-        <w:t xml:space="preserve"> было взломано 25424/98233 паролей. Пароли выводились в стандартный поток вывода</w:t>
+          <w:lang w:val="en-US"/>
+        </w:rPr>
+        <w:t>dictionary</w:t>
       </w:r>
       <w:r>
         <w:rPr>
@@ -1283,6 +1352,119 @@
           <w:rFonts w:ascii="Times New Roman" w:hAnsi="Times New Roman" w:cs="Times New Roman"/>
           <w:sz w:val="28"/>
           <w:szCs w:val="28"/>
+          <w:lang w:val="en-US"/>
+        </w:rPr>
+      </w:pPr>
+      <w:proofErr w:type="spellStart"/>
+      <w:r>
+        <w:rPr>
+          <w:rFonts w:ascii="Times New Roman" w:hAnsi="Times New Roman" w:cs="Times New Roman"/>
+          <w:sz w:val="28"/>
+          <w:szCs w:val="28"/>
+          <w:lang w:val="en-US"/>
+        </w:rPr>
+        <w:t>hashcat</w:t>
+      </w:r>
+      <w:proofErr w:type="spellEnd"/>
+      <w:r>
+        <w:rPr>
+          <w:rFonts w:ascii="Times New Roman" w:hAnsi="Times New Roman" w:cs="Times New Roman"/>
+          <w:sz w:val="28"/>
+          <w:szCs w:val="28"/>
+          <w:lang w:val="en-US"/>
+        </w:rPr>
+        <w:t xml:space="preserve"> -a </w:t>
+      </w:r>
+      <w:r>
+        <w:rPr>
+          <w:rFonts w:ascii="Times New Roman" w:hAnsi="Times New Roman" w:cs="Times New Roman"/>
+          <w:sz w:val="28"/>
+          <w:szCs w:val="28"/>
+          <w:lang w:val="en-US"/>
+        </w:rPr>
+        <w:t>0</w:t>
+      </w:r>
+      <w:r>
+        <w:rPr>
+          <w:rFonts w:ascii="Times New Roman" w:hAnsi="Times New Roman" w:cs="Times New Roman"/>
+          <w:sz w:val="28"/>
+          <w:szCs w:val="28"/>
+          <w:lang w:val="en-US"/>
+        </w:rPr>
+        <w:t xml:space="preserve"> -m</w:t>
+      </w:r>
+      <w:r>
+        <w:rPr>
+          <w:rFonts w:ascii="Times New Roman" w:hAnsi="Times New Roman" w:cs="Times New Roman"/>
+          <w:sz w:val="28"/>
+          <w:szCs w:val="28"/>
+          <w:lang w:val="en-US"/>
+        </w:rPr>
+        <w:t xml:space="preserve"> </w:t>
+      </w:r>
+      <w:r>
+        <w:rPr>
+          <w:rFonts w:ascii="Times New Roman" w:hAnsi="Times New Roman" w:cs="Times New Roman"/>
+          <w:sz w:val="28"/>
+          <w:szCs w:val="28"/>
+          <w:lang w:val="en-US"/>
+        </w:rPr>
+        <w:t xml:space="preserve">0 --force </w:t>
+      </w:r>
+      <w:r>
+        <w:rPr>
+          <w:rFonts w:ascii="Times New Roman" w:hAnsi="Times New Roman" w:cs="Times New Roman"/>
+          <w:sz w:val="28"/>
+          <w:szCs w:val="28"/>
+          <w:lang w:val="en-US"/>
+        </w:rPr>
+        <w:t>md5_without_salt</w:t>
+      </w:r>
+      <w:r>
+        <w:rPr>
+          <w:rFonts w:ascii="Times New Roman" w:hAnsi="Times New Roman" w:cs="Times New Roman"/>
+          <w:sz w:val="28"/>
+          <w:szCs w:val="28"/>
+          <w:lang w:val="en-US"/>
+        </w:rPr>
+        <w:t>.csv</w:t>
+      </w:r>
+      <w:r>
+        <w:rPr>
+          <w:rFonts w:ascii="Times New Roman" w:hAnsi="Times New Roman" w:cs="Times New Roman"/>
+          <w:sz w:val="28"/>
+          <w:szCs w:val="28"/>
+          <w:lang w:val="en-US"/>
+        </w:rPr>
+        <w:t xml:space="preserve"> </w:t>
+      </w:r>
+      <w:r>
+        <w:rPr>
+          <w:rFonts w:ascii="Times New Roman" w:hAnsi="Times New Roman" w:cs="Times New Roman"/>
+          <w:sz w:val="28"/>
+          <w:szCs w:val="28"/>
+          <w:lang w:val="en-US"/>
+        </w:rPr>
+        <w:t>top_million_passwords.tx</w:t>
+      </w:r>
+      <w:r>
+        <w:rPr>
+          <w:rFonts w:ascii="Times New Roman" w:hAnsi="Times New Roman" w:cs="Times New Roman"/>
+          <w:sz w:val="28"/>
+          <w:szCs w:val="28"/>
+          <w:lang w:val="en-US"/>
+        </w:rPr>
+        <w:t>t</w:t>
+      </w:r>
+    </w:p>
+    <w:p>
+      <w:pPr>
+        <w:spacing w:after="0" w:line="360" w:lineRule="auto"/>
+        <w:rPr>
+          <w:rFonts w:ascii="Times New Roman" w:hAnsi="Times New Roman" w:cs="Times New Roman"/>
+          <w:sz w:val="28"/>
+          <w:szCs w:val="28"/>
+          <w:lang w:val="en-US"/>
         </w:rPr>
       </w:pPr>
       <w:r>
@@ -1291,13 +1473,14 @@
           <w:noProof/>
           <w:sz w:val="28"/>
           <w:szCs w:val="28"/>
+          <w:lang w:val="en-US"/>
         </w:rPr>
         <w:lastRenderedPageBreak/>
         <w:drawing>
-          <wp:inline distT="0" distB="0" distL="0" distR="0" wp14:anchorId="53902E00" wp14:editId="54DD9FF6">
+          <wp:inline distT="0" distB="0" distL="0" distR="0" wp14:anchorId="2EBC4C84" wp14:editId="3C42AB50">
             <wp:extent cx="6120765" cy="3825240"/>
             <wp:effectExtent l="0" t="0" r="635" b="0"/>
-            <wp:docPr id="8" name="Рисунок 8"/>
+            <wp:docPr id="7" name="Рисунок 7"/>
             <wp:cNvGraphicFramePr>
               <a:graphicFrameLocks xmlns:a="http://schemas.openxmlformats.org/drawingml/2006/main" noChangeAspect="1"/>
             </wp:cNvGraphicFramePr>
@@ -1305,7 +1488,7 @@
               <a:graphicData uri="http://schemas.openxmlformats.org/drawingml/2006/picture">
                 <pic:pic xmlns:pic="http://schemas.openxmlformats.org/drawingml/2006/picture">
                   <pic:nvPicPr>
-                    <pic:cNvPr id="8" name="Рисунок 8"/>
+                    <pic:cNvPr id="7" name="Рисунок 7"/>
                     <pic:cNvPicPr/>
                   </pic:nvPicPr>
                   <pic:blipFill>
@@ -1351,15 +1534,95 @@
           <w:sz w:val="28"/>
           <w:szCs w:val="28"/>
         </w:rPr>
-        <w:t>Теперь попробуем м</w:t>
-      </w:r>
-      <w:r>
-        <w:rPr>
-          <w:rFonts w:ascii="Times New Roman" w:hAnsi="Times New Roman" w:cs="Times New Roman"/>
-          <w:sz w:val="28"/>
-          <w:szCs w:val="28"/>
-        </w:rPr>
-        <w:t>етод</w:t>
+        <w:t xml:space="preserve">За </w:t>
+      </w:r>
+      <w:r>
+        <w:rPr>
+          <w:rFonts w:ascii="Times New Roman" w:hAnsi="Times New Roman" w:cs="Times New Roman"/>
+          <w:sz w:val="28"/>
+          <w:szCs w:val="28"/>
+        </w:rPr>
+        <w:t>13 секунд</w:t>
+      </w:r>
+      <w:r>
+        <w:rPr>
+          <w:rFonts w:ascii="Times New Roman" w:hAnsi="Times New Roman" w:cs="Times New Roman"/>
+          <w:sz w:val="28"/>
+          <w:szCs w:val="28"/>
+        </w:rPr>
+        <w:t xml:space="preserve"> мы перебрали </w:t>
+      </w:r>
+      <w:r>
+        <w:rPr>
+          <w:rFonts w:ascii="Times New Roman" w:hAnsi="Times New Roman" w:cs="Times New Roman"/>
+          <w:sz w:val="28"/>
+          <w:szCs w:val="28"/>
+        </w:rPr>
+        <w:t>миллион</w:t>
+      </w:r>
+      <w:r>
+        <w:rPr>
+          <w:rFonts w:ascii="Times New Roman" w:hAnsi="Times New Roman" w:cs="Times New Roman"/>
+          <w:sz w:val="28"/>
+          <w:szCs w:val="28"/>
+        </w:rPr>
+        <w:t xml:space="preserve"> паролей, взломано </w:t>
+      </w:r>
+      <w:r>
+        <w:rPr>
+          <w:rFonts w:ascii="Times New Roman" w:hAnsi="Times New Roman" w:cs="Times New Roman"/>
+          <w:sz w:val="28"/>
+          <w:szCs w:val="28"/>
+        </w:rPr>
+        <w:t>58469</w:t>
+      </w:r>
+      <w:r>
+        <w:rPr>
+          <w:rFonts w:ascii="Times New Roman" w:hAnsi="Times New Roman" w:cs="Times New Roman"/>
+          <w:sz w:val="28"/>
+          <w:szCs w:val="28"/>
+        </w:rPr>
+        <w:t>/98233 (</w:t>
+      </w:r>
+      <w:r>
+        <w:rPr>
+          <w:rFonts w:ascii="Times New Roman" w:hAnsi="Times New Roman" w:cs="Times New Roman"/>
+          <w:sz w:val="28"/>
+          <w:szCs w:val="28"/>
+        </w:rPr>
+        <w:t>59</w:t>
+      </w:r>
+      <w:r>
+        <w:rPr>
+          <w:rFonts w:ascii="Times New Roman" w:hAnsi="Times New Roman" w:cs="Times New Roman"/>
+          <w:sz w:val="28"/>
+          <w:szCs w:val="28"/>
+        </w:rPr>
+        <w:t>.</w:t>
+      </w:r>
+      <w:r>
+        <w:rPr>
+          <w:rFonts w:ascii="Times New Roman" w:hAnsi="Times New Roman" w:cs="Times New Roman"/>
+          <w:sz w:val="28"/>
+          <w:szCs w:val="28"/>
+        </w:rPr>
+        <w:t>52</w:t>
+      </w:r>
+      <w:r>
+        <w:rPr>
+          <w:rFonts w:ascii="Times New Roman" w:hAnsi="Times New Roman" w:cs="Times New Roman"/>
+          <w:sz w:val="28"/>
+          <w:szCs w:val="28"/>
+        </w:rPr>
+        <w:t>%</w:t>
+      </w:r>
+      <w:r>
+        <w:rPr>
+          <w:rFonts w:ascii="Times New Roman" w:hAnsi="Times New Roman" w:cs="Times New Roman"/>
+          <w:sz w:val="28"/>
+          <w:szCs w:val="28"/>
+        </w:rPr>
+        <w:t>)</w:t>
       </w:r>
       <w:r>
         <w:rPr>
@@ -1375,32 +1638,7 @@
           <w:sz w:val="28"/>
           <w:szCs w:val="28"/>
         </w:rPr>
-        <w:t>взлома</w:t>
-      </w:r>
-      <w:r>
-        <w:rPr>
-          <w:rFonts w:ascii="Times New Roman" w:hAnsi="Times New Roman" w:cs="Times New Roman"/>
-          <w:sz w:val="28"/>
-          <w:szCs w:val="28"/>
-        </w:rPr>
-        <w:t xml:space="preserve"> </w:t>
-      </w:r>
-      <w:r>
-        <w:rPr>
-          <w:rFonts w:ascii="Times New Roman" w:hAnsi="Times New Roman" w:cs="Times New Roman"/>
-          <w:sz w:val="28"/>
-          <w:szCs w:val="28"/>
-          <w:lang w:val="en-US"/>
-        </w:rPr>
-        <w:t>dictionary</w:t>
-      </w:r>
-      <w:r>
-        <w:rPr>
-          <w:rFonts w:ascii="Times New Roman" w:hAnsi="Times New Roman" w:cs="Times New Roman"/>
-          <w:sz w:val="28"/>
-          <w:szCs w:val="28"/>
-        </w:rPr>
-        <w:t>:</w:t>
+        <w:t>паролей.</w:t>
       </w:r>
     </w:p>
     <w:p>
@@ -1410,7 +1648,6 @@
           <w:rFonts w:ascii="Times New Roman" w:hAnsi="Times New Roman" w:cs="Times New Roman"/>
           <w:sz w:val="28"/>
           <w:szCs w:val="28"/>
-          <w:lang w:val="en-US"/>
         </w:rPr>
       </w:pPr>
       <w:proofErr w:type="spellStart"/>
@@ -1419,9 +1656,8 @@
           <w:rFonts w:ascii="Times New Roman" w:hAnsi="Times New Roman" w:cs="Times New Roman"/>
           <w:sz w:val="28"/>
           <w:szCs w:val="28"/>
-          <w:lang w:val="en-US"/>
-        </w:rPr>
-        <w:t>hashcat</w:t>
+        </w:rPr>
+        <w:t>Те</w:t>
       </w:r>
       <w:proofErr w:type="spellEnd"/>
       <w:r>
@@ -1429,66 +1665,78 @@
           <w:rFonts w:ascii="Times New Roman" w:hAnsi="Times New Roman" w:cs="Times New Roman"/>
           <w:sz w:val="28"/>
           <w:szCs w:val="28"/>
-          <w:lang w:val="en-US"/>
-        </w:rPr>
-        <w:t xml:space="preserve"> -a </w:t>
-      </w:r>
-      <w:r>
-        <w:rPr>
-          <w:rFonts w:ascii="Times New Roman" w:hAnsi="Times New Roman" w:cs="Times New Roman"/>
-          <w:sz w:val="28"/>
-          <w:szCs w:val="28"/>
-          <w:lang w:val="en-US"/>
-        </w:rPr>
-        <w:t>0</w:t>
-      </w:r>
-      <w:r>
-        <w:rPr>
-          <w:rFonts w:ascii="Times New Roman" w:hAnsi="Times New Roman" w:cs="Times New Roman"/>
-          <w:sz w:val="28"/>
-          <w:szCs w:val="28"/>
-          <w:lang w:val="en-US"/>
-        </w:rPr>
-        <w:t xml:space="preserve"> -m 10 --force </w:t>
-      </w:r>
-      <w:r>
-        <w:rPr>
-          <w:rFonts w:ascii="Times New Roman" w:hAnsi="Times New Roman" w:cs="Times New Roman"/>
-          <w:sz w:val="28"/>
-          <w:szCs w:val="28"/>
-          <w:lang w:val="en-US"/>
-        </w:rPr>
-        <w:t>md5_without_salt</w:t>
-      </w:r>
-      <w:r>
-        <w:rPr>
-          <w:rFonts w:ascii="Times New Roman" w:hAnsi="Times New Roman" w:cs="Times New Roman"/>
-          <w:sz w:val="28"/>
-          <w:szCs w:val="28"/>
-          <w:lang w:val="en-US"/>
-        </w:rPr>
-        <w:t>.csv</w:t>
-      </w:r>
-      <w:r>
-        <w:rPr>
-          <w:rFonts w:ascii="Times New Roman" w:hAnsi="Times New Roman" w:cs="Times New Roman"/>
-          <w:sz w:val="28"/>
-          <w:szCs w:val="28"/>
-          <w:lang w:val="en-US"/>
+        </w:rPr>
+        <w:t xml:space="preserve">перь попробуем взломать </w:t>
+      </w:r>
+      <w:proofErr w:type="spellStart"/>
+      <w:r>
+        <w:rPr>
+          <w:rFonts w:ascii="Times New Roman" w:hAnsi="Times New Roman" w:cs="Times New Roman"/>
+          <w:sz w:val="28"/>
+          <w:szCs w:val="28"/>
+          <w:lang w:val="en-US"/>
+        </w:rPr>
+        <w:t>bcrypt</w:t>
+      </w:r>
+      <w:proofErr w:type="spellEnd"/>
+      <w:r>
+        <w:rPr>
+          <w:rFonts w:ascii="Times New Roman" w:hAnsi="Times New Roman" w:cs="Times New Roman"/>
+          <w:sz w:val="28"/>
+          <w:szCs w:val="28"/>
         </w:rPr>
         <w:t xml:space="preserve"> </w:t>
       </w:r>
-      <w:proofErr w:type="spellStart"/>
-      <w:r>
-        <w:rPr>
-          <w:rFonts w:ascii="Times New Roman" w:hAnsi="Times New Roman" w:cs="Times New Roman"/>
-          <w:sz w:val="28"/>
-          <w:szCs w:val="28"/>
-          <w:lang w:val="en-US"/>
-        </w:rPr>
-        <w:t>russian.dic</w:t>
-      </w:r>
-      <w:proofErr w:type="spellEnd"/>
+      <w:r>
+        <w:rPr>
+          <w:rFonts w:ascii="Times New Roman" w:hAnsi="Times New Roman" w:cs="Times New Roman"/>
+          <w:sz w:val="28"/>
+          <w:szCs w:val="28"/>
+        </w:rPr>
+        <w:t xml:space="preserve">с солью через </w:t>
+      </w:r>
+      <w:r>
+        <w:rPr>
+          <w:rFonts w:ascii="Times New Roman" w:hAnsi="Times New Roman" w:cs="Times New Roman"/>
+          <w:sz w:val="28"/>
+          <w:szCs w:val="28"/>
+          <w:lang w:val="en-US"/>
+        </w:rPr>
+        <w:t>brute</w:t>
+      </w:r>
+      <w:r>
+        <w:rPr>
+          <w:rFonts w:ascii="Times New Roman" w:hAnsi="Times New Roman" w:cs="Times New Roman"/>
+          <w:sz w:val="28"/>
+          <w:szCs w:val="28"/>
+        </w:rPr>
+        <w:t>-</w:t>
+      </w:r>
+      <w:r>
+        <w:rPr>
+          <w:rFonts w:ascii="Times New Roman" w:hAnsi="Times New Roman" w:cs="Times New Roman"/>
+          <w:sz w:val="28"/>
+          <w:szCs w:val="28"/>
+          <w:lang w:val="en-US"/>
+        </w:rPr>
+        <w:t>force</w:t>
+      </w:r>
+      <w:r>
+        <w:rPr>
+          <w:rFonts w:ascii="Times New Roman" w:hAnsi="Times New Roman" w:cs="Times New Roman"/>
+          <w:sz w:val="28"/>
+          <w:szCs w:val="28"/>
+        </w:rPr>
+        <w:t xml:space="preserve"> </w:t>
+      </w:r>
+      <w:r>
+        <w:rPr>
+          <w:rFonts w:ascii="Times New Roman" w:hAnsi="Times New Roman" w:cs="Times New Roman"/>
+          <w:sz w:val="28"/>
+          <w:szCs w:val="28"/>
+        </w:rPr>
+        <w:t>метод:</w:t>
+      </w:r>
     </w:p>
     <w:p>
       <w:pPr>
@@ -1500,6 +1748,37 @@
           <w:lang w:val="en-US"/>
         </w:rPr>
       </w:pPr>
+      <w:proofErr w:type="spellStart"/>
+      <w:r>
+        <w:rPr>
+          <w:rFonts w:ascii="Times New Roman" w:hAnsi="Times New Roman" w:cs="Times New Roman"/>
+          <w:sz w:val="28"/>
+          <w:szCs w:val="28"/>
+          <w:lang w:val="en-US"/>
+        </w:rPr>
+        <w:t>hashcat</w:t>
+      </w:r>
+      <w:proofErr w:type="spellEnd"/>
+      <w:r>
+        <w:rPr>
+          <w:rFonts w:ascii="Times New Roman" w:hAnsi="Times New Roman" w:cs="Times New Roman"/>
+          <w:sz w:val="28"/>
+          <w:szCs w:val="28"/>
+          <w:lang w:val="en-US"/>
+        </w:rPr>
+        <w:t xml:space="preserve"> -a 3 -m 3200 --force bcrypt_with_salt.csv</w:t>
+      </w:r>
+    </w:p>
+    <w:p>
+      <w:pPr>
+        <w:spacing w:after="0" w:line="360" w:lineRule="auto"/>
+        <w:rPr>
+          <w:rFonts w:ascii="Times New Roman" w:hAnsi="Times New Roman" w:cs="Times New Roman"/>
+          <w:sz w:val="28"/>
+          <w:szCs w:val="28"/>
+          <w:lang w:val="en-US"/>
+        </w:rPr>
+      </w:pPr>
       <w:r>
         <w:rPr>
           <w:rFonts w:ascii="Times New Roman" w:hAnsi="Times New Roman" w:cs="Times New Roman"/>
@@ -1509,10 +1788,10 @@
           <w:lang w:val="en-US"/>
         </w:rPr>
         <w:drawing>
-          <wp:inline distT="0" distB="0" distL="0" distR="0" wp14:anchorId="5BB4E853" wp14:editId="3FA766C7">
+          <wp:inline distT="0" distB="0" distL="0" distR="0" wp14:anchorId="254CA2E5" wp14:editId="0E7F157A">
             <wp:extent cx="6120765" cy="3825240"/>
             <wp:effectExtent l="0" t="0" r="635" b="0"/>
-            <wp:docPr id="10" name="Рисунок 10"/>
+            <wp:docPr id="11" name="Рисунок 11"/>
             <wp:cNvGraphicFramePr>
               <a:graphicFrameLocks xmlns:a="http://schemas.openxmlformats.org/drawingml/2006/main" noChangeAspect="1"/>
             </wp:cNvGraphicFramePr>
@@ -1520,7 +1799,7 @@
               <a:graphicData uri="http://schemas.openxmlformats.org/drawingml/2006/picture">
                 <pic:pic xmlns:pic="http://schemas.openxmlformats.org/drawingml/2006/picture">
                   <pic:nvPicPr>
-                    <pic:cNvPr id="10" name="Рисунок 10"/>
+                    <pic:cNvPr id="11" name="Рисунок 11"/>
                     <pic:cNvPicPr/>
                   </pic:nvPicPr>
                   <pic:blipFill>
@@ -1558,245 +1837,16 @@
           <w:rFonts w:ascii="Times New Roman" w:hAnsi="Times New Roman" w:cs="Times New Roman"/>
           <w:sz w:val="28"/>
           <w:szCs w:val="28"/>
-        </w:rPr>
-      </w:pPr>
-      <w:r>
-        <w:rPr>
-          <w:rFonts w:ascii="Times New Roman" w:hAnsi="Times New Roman" w:cs="Times New Roman"/>
-          <w:sz w:val="28"/>
-          <w:szCs w:val="28"/>
-        </w:rPr>
-        <w:t>За 9 минут 41 секунду мы перебрали 56658755584 паролей, взломано 30379/98233 (</w:t>
-      </w:r>
-      <w:r>
-        <w:rPr>
-          <w:rFonts w:ascii="Times New Roman" w:hAnsi="Times New Roman" w:cs="Times New Roman"/>
-          <w:sz w:val="28"/>
-          <w:szCs w:val="28"/>
-        </w:rPr>
-        <w:t>30.93%</w:t>
-      </w:r>
-      <w:r>
-        <w:rPr>
-          <w:rFonts w:ascii="Times New Roman" w:hAnsi="Times New Roman" w:cs="Times New Roman"/>
-          <w:sz w:val="28"/>
-          <w:szCs w:val="28"/>
-        </w:rPr>
-        <w:t>)</w:t>
-      </w:r>
-      <w:r>
-        <w:rPr>
-          <w:rFonts w:ascii="Times New Roman" w:hAnsi="Times New Roman" w:cs="Times New Roman"/>
-          <w:sz w:val="28"/>
-          <w:szCs w:val="28"/>
-        </w:rPr>
-        <w:t xml:space="preserve"> </w:t>
-      </w:r>
-      <w:r>
-        <w:rPr>
-          <w:rFonts w:ascii="Times New Roman" w:hAnsi="Times New Roman" w:cs="Times New Roman"/>
-          <w:sz w:val="28"/>
-          <w:szCs w:val="28"/>
-        </w:rPr>
-        <w:t>паролей.</w:t>
-      </w:r>
-    </w:p>
-    <w:p>
-      <w:pPr>
-        <w:spacing w:after="0" w:line="360" w:lineRule="auto"/>
-        <w:rPr>
-          <w:rFonts w:ascii="Times New Roman" w:hAnsi="Times New Roman" w:cs="Times New Roman"/>
-          <w:sz w:val="28"/>
-          <w:szCs w:val="28"/>
-        </w:rPr>
-      </w:pPr>
-      <w:r>
-        <w:rPr>
-          <w:rFonts w:ascii="Times New Roman" w:hAnsi="Times New Roman" w:cs="Times New Roman"/>
-          <w:sz w:val="28"/>
-          <w:szCs w:val="28"/>
-        </w:rPr>
-        <w:t xml:space="preserve">Теперь попробуем взломать </w:t>
-      </w:r>
-      <w:proofErr w:type="spellStart"/>
-      <w:r>
-        <w:rPr>
-          <w:rFonts w:ascii="Times New Roman" w:hAnsi="Times New Roman" w:cs="Times New Roman"/>
-          <w:sz w:val="28"/>
-          <w:szCs w:val="28"/>
-          <w:lang w:val="en-US"/>
-        </w:rPr>
-        <w:t>bcrypt</w:t>
-      </w:r>
-      <w:proofErr w:type="spellEnd"/>
-      <w:r>
-        <w:rPr>
-          <w:rFonts w:ascii="Times New Roman" w:hAnsi="Times New Roman" w:cs="Times New Roman"/>
-          <w:sz w:val="28"/>
-          <w:szCs w:val="28"/>
-        </w:rPr>
-        <w:t xml:space="preserve"> </w:t>
-      </w:r>
-      <w:r>
-        <w:rPr>
-          <w:rFonts w:ascii="Times New Roman" w:hAnsi="Times New Roman" w:cs="Times New Roman"/>
-          <w:sz w:val="28"/>
-          <w:szCs w:val="28"/>
-        </w:rPr>
-        <w:t xml:space="preserve">с солью через </w:t>
-      </w:r>
-      <w:r>
-        <w:rPr>
-          <w:rFonts w:ascii="Times New Roman" w:hAnsi="Times New Roman" w:cs="Times New Roman"/>
-          <w:sz w:val="28"/>
-          <w:szCs w:val="28"/>
-          <w:lang w:val="en-US"/>
-        </w:rPr>
-        <w:t>brute</w:t>
-      </w:r>
-      <w:r>
-        <w:rPr>
-          <w:rFonts w:ascii="Times New Roman" w:hAnsi="Times New Roman" w:cs="Times New Roman"/>
-          <w:sz w:val="28"/>
-          <w:szCs w:val="28"/>
-        </w:rPr>
-        <w:t>-</w:t>
-      </w:r>
-      <w:r>
-        <w:rPr>
-          <w:rFonts w:ascii="Times New Roman" w:hAnsi="Times New Roman" w:cs="Times New Roman"/>
-          <w:sz w:val="28"/>
-          <w:szCs w:val="28"/>
-          <w:lang w:val="en-US"/>
-        </w:rPr>
-        <w:t>force</w:t>
-      </w:r>
-      <w:r>
-        <w:rPr>
-          <w:rFonts w:ascii="Times New Roman" w:hAnsi="Times New Roman" w:cs="Times New Roman"/>
-          <w:sz w:val="28"/>
-          <w:szCs w:val="28"/>
-        </w:rPr>
-        <w:t xml:space="preserve"> </w:t>
-      </w:r>
-      <w:r>
-        <w:rPr>
-          <w:rFonts w:ascii="Times New Roman" w:hAnsi="Times New Roman" w:cs="Times New Roman"/>
-          <w:sz w:val="28"/>
-          <w:szCs w:val="28"/>
-        </w:rPr>
-        <w:t>метод:</w:t>
-      </w:r>
-    </w:p>
-    <w:p>
-      <w:pPr>
-        <w:spacing w:after="0" w:line="360" w:lineRule="auto"/>
-        <w:rPr>
-          <w:rFonts w:ascii="Times New Roman" w:hAnsi="Times New Roman" w:cs="Times New Roman"/>
-          <w:sz w:val="28"/>
-          <w:szCs w:val="28"/>
-          <w:lang w:val="en-US"/>
-        </w:rPr>
-      </w:pPr>
-      <w:proofErr w:type="spellStart"/>
-      <w:r>
-        <w:rPr>
-          <w:rFonts w:ascii="Times New Roman" w:hAnsi="Times New Roman" w:cs="Times New Roman"/>
-          <w:sz w:val="28"/>
-          <w:szCs w:val="28"/>
-          <w:lang w:val="en-US"/>
-        </w:rPr>
-        <w:t>hashcat</w:t>
-      </w:r>
-      <w:proofErr w:type="spellEnd"/>
-      <w:r>
-        <w:rPr>
-          <w:rFonts w:ascii="Times New Roman" w:hAnsi="Times New Roman" w:cs="Times New Roman"/>
-          <w:sz w:val="28"/>
-          <w:szCs w:val="28"/>
-          <w:lang w:val="en-US"/>
-        </w:rPr>
-        <w:t xml:space="preserve"> -a 3 -m 3200 --force bcrypt_with_salt.csv</w:t>
-      </w:r>
-    </w:p>
-    <w:p>
-      <w:pPr>
-        <w:spacing w:after="0" w:line="360" w:lineRule="auto"/>
-        <w:rPr>
-          <w:rFonts w:ascii="Times New Roman" w:hAnsi="Times New Roman" w:cs="Times New Roman"/>
-          <w:sz w:val="28"/>
-          <w:szCs w:val="28"/>
-          <w:lang w:val="en-US"/>
-        </w:rPr>
-      </w:pPr>
-      <w:r>
-        <w:rPr>
-          <w:rFonts w:ascii="Times New Roman" w:hAnsi="Times New Roman" w:cs="Times New Roman"/>
-          <w:noProof/>
-          <w:sz w:val="28"/>
-          <w:szCs w:val="28"/>
-          <w:lang w:val="en-US"/>
+          <w:lang w:val="en-US"/>
+        </w:rPr>
+      </w:pPr>
+      <w:r>
+        <w:rPr>
+          <w:rFonts w:ascii="Times New Roman" w:hAnsi="Times New Roman" w:cs="Times New Roman"/>
+          <w:sz w:val="28"/>
+          <w:szCs w:val="28"/>
         </w:rPr>
         <w:lastRenderedPageBreak/>
-        <w:drawing>
-          <wp:inline distT="0" distB="0" distL="0" distR="0" wp14:anchorId="254CA2E5" wp14:editId="0E7F157A">
-            <wp:extent cx="6120765" cy="3825240"/>
-            <wp:effectExtent l="0" t="0" r="635" b="0"/>
-            <wp:docPr id="11" name="Рисунок 11"/>
-            <wp:cNvGraphicFramePr>
-              <a:graphicFrameLocks xmlns:a="http://schemas.openxmlformats.org/drawingml/2006/main" noChangeAspect="1"/>
-            </wp:cNvGraphicFramePr>
-            <a:graphic xmlns:a="http://schemas.openxmlformats.org/drawingml/2006/main">
-              <a:graphicData uri="http://schemas.openxmlformats.org/drawingml/2006/picture">
-                <pic:pic xmlns:pic="http://schemas.openxmlformats.org/drawingml/2006/picture">
-                  <pic:nvPicPr>
-                    <pic:cNvPr id="11" name="Рисунок 11"/>
-                    <pic:cNvPicPr/>
-                  </pic:nvPicPr>
-                  <pic:blipFill>
-                    <a:blip r:embed="rId12" cstate="print">
-                      <a:extLst>
-                        <a:ext uri="{28A0092B-C50C-407E-A947-70E740481C1C}">
-                          <a14:useLocalDpi xmlns:a14="http://schemas.microsoft.com/office/drawing/2010/main" val="0"/>
-                        </a:ext>
-                      </a:extLst>
-                    </a:blip>
-                    <a:stretch>
-                      <a:fillRect/>
-                    </a:stretch>
-                  </pic:blipFill>
-                  <pic:spPr>
-                    <a:xfrm>
-                      <a:off x="0" y="0"/>
-                      <a:ext cx="6120765" cy="3825240"/>
-                    </a:xfrm>
-                    <a:prstGeom prst="rect">
-                      <a:avLst/>
-                    </a:prstGeom>
-                  </pic:spPr>
-                </pic:pic>
-              </a:graphicData>
-            </a:graphic>
-          </wp:inline>
-        </w:drawing>
-      </w:r>
-    </w:p>
-    <w:p>
-      <w:pPr>
-        <w:spacing w:after="0" w:line="360" w:lineRule="auto"/>
-        <w:rPr>
-          <w:rFonts w:ascii="Times New Roman" w:hAnsi="Times New Roman" w:cs="Times New Roman"/>
-          <w:sz w:val="28"/>
-          <w:szCs w:val="28"/>
-          <w:lang w:val="en-US"/>
-        </w:rPr>
-      </w:pPr>
-      <w:r>
-        <w:rPr>
-          <w:rFonts w:ascii="Times New Roman" w:hAnsi="Times New Roman" w:cs="Times New Roman"/>
-          <w:sz w:val="28"/>
-          <w:szCs w:val="28"/>
-        </w:rPr>
         <w:t xml:space="preserve">Мы </w:t>
       </w:r>
       <w:proofErr w:type="gramStart"/>

</xml_diff>